<commit_message>
Fixed enemy land animation and included navmesh to enemy
</commit_message>
<xml_diff>
--- a/Project Design Doc [WORD].docx
+++ b/Project Design Doc [WORD].docx
@@ -3334,12 +3334,14 @@
                   <w:r>
                     <w:rPr>
                       <w:i/>
+                      <w:highlight w:val="green"/>
                     </w:rPr>
                     <w:t>17/07</w:t>
                   </w:r>
                   <w:r>
                     <w:rPr>
                       <w:i/>
+                      <w:highlight w:val="green"/>
                     </w:rPr>
                     <w:t>-18/07</w:t>
                   </w:r>
@@ -3467,7 +3469,7 @@
                     <w:rPr>
                       <w:i/>
                     </w:rPr>
-                    <w:t xml:space="preserve">Look into spawning of enemies and collision of enemies and obstacles.  </w:t>
+                    <w:t>Give enemy AI, with animation and to look at player</w:t>
                   </w:r>
                 </w:p>
               </w:tc>
@@ -3550,7 +3552,7 @@
                     <w:rPr>
                       <w:i/>
                     </w:rPr>
-                    <w:t>18/07</w:t>
+                    <w:t>24/08</w:t>
                   </w:r>
                 </w:p>
               </w:tc>
@@ -3669,7 +3671,13 @@
                     <w:rPr>
                       <w:i/>
                     </w:rPr>
-                    <w:t xml:space="preserve">Add lives functionality to decrease when collision and replace with 3D assets.  </w:t>
+                    <w:t xml:space="preserve">Add </w:t>
+                  </w:r>
+                  <w:r>
+                    <w:rPr>
+                      <w:i/>
+                    </w:rPr>
+                    <w:t>health functionality to player with basic UI</w:t>
                   </w:r>
                 </w:p>
               </w:tc>
@@ -3752,7 +3760,7 @@
                     <w:rPr>
                       <w:i/>
                     </w:rPr>
-                    <w:t>18/07-20/07</w:t>
+                    <w:t>27/08</w:t>
                   </w:r>
                 </w:p>
               </w:tc>
@@ -3871,7 +3879,7 @@
                     <w:rPr>
                       <w:i/>
                     </w:rPr>
-                    <w:t xml:space="preserve">Basic UI for death/restart, complete level and pause if possible.  </w:t>
+                    <w:t>Complete level</w:t>
                   </w:r>
                 </w:p>
               </w:tc>
@@ -3954,7 +3962,7 @@
                     <w:rPr>
                       <w:i/>
                     </w:rPr>
-                    <w:t>20/07</w:t>
+                    <w:t>02/09</w:t>
                   </w:r>
                 </w:p>
               </w:tc>
@@ -4148,6 +4156,41 @@
                 </w:p>
               </w:tc>
             </w:tr>
+            <w:tr>
+              <w:tc>
+                <w:tcPr>
+                  <w:tcW w:w="7015" w:type="dxa"/>
+                  <w:shd w:val="clear" w:color="auto" w:fill="auto"/>
+                  <w:tcMar>
+                    <w:top w:w="100" w:type="dxa"/>
+                    <w:left w:w="100" w:type="dxa"/>
+                    <w:bottom w:w="100" w:type="dxa"/>
+                    <w:right w:w="100" w:type="dxa"/>
+                  </w:tcMar>
+                  <w:vAlign w:val="center"/>
+                </w:tcPr>
+                <w:p>
+                  <w:pPr>
+                    <w:widowControl w:val="0"/>
+                    <w:numPr>
+                      <w:ilvl w:val="0"/>
+                      <w:numId w:val="1"/>
+                    </w:numPr>
+                    <w:spacing w:line="240" w:lineRule="auto"/>
+                    <w:ind w:left="340" w:hanging="270"/>
+                    <w:rPr>
+                      <w:i/>
+                    </w:rPr>
+                  </w:pPr>
+                  <w:r>
+                    <w:rPr>
+                      <w:i/>
+                    </w:rPr>
+                    <w:t>Add Boss with different music</w:t>
+                  </w:r>
+                </w:p>
+              </w:tc>
+            </w:tr>
           </w:tbl>
           <w:p>
             <w:pPr>
@@ -4226,7 +4269,7 @@
                     <w:rPr>
                       <w:i/>
                     </w:rPr>
-                    <w:t>01/08</w:t>
+                    <w:t>End of Sept</w:t>
                   </w:r>
                 </w:p>
               </w:tc>

</xml_diff>